<commit_message>
Added log files for test 1,2,3.
</commit_message>
<xml_diff>
--- a/Documentation/Queue Simulator Documentation.docx
+++ b/Documentation/Queue Simulator Documentation.docx
@@ -286,36 +286,8 @@
           <w:sz w:val="20"/>
           <w:szCs w:val="20"/>
         </w:rPr>
-        <w:t xml:space="preserve">Teacher: prof. </w:t>
-      </w:r>
-      <w:proofErr w:type="spellStart"/>
-      <w:r>
-        <w:rPr>
-          <w:color w:val="000000"/>
-          <w:sz w:val="20"/>
-          <w:szCs w:val="20"/>
-        </w:rPr>
-        <w:t>Ioan</w:t>
-      </w:r>
-      <w:proofErr w:type="spellEnd"/>
-      <w:r>
-        <w:rPr>
-          <w:color w:val="000000"/>
-          <w:sz w:val="20"/>
-          <w:szCs w:val="20"/>
-        </w:rPr>
-        <w:t xml:space="preserve"> </w:t>
-      </w:r>
-      <w:proofErr w:type="spellStart"/>
-      <w:r>
-        <w:rPr>
-          <w:color w:val="000000"/>
-          <w:sz w:val="20"/>
-          <w:szCs w:val="20"/>
-        </w:rPr>
-        <w:t>Salomie</w:t>
-      </w:r>
-      <w:proofErr w:type="spellEnd"/>
+        <w:t>Teacher: prof. Ioan Salomie</w:t>
+      </w:r>
     </w:p>
     <w:p>
       <w:pPr>
@@ -1885,13 +1857,8 @@
           <w:shd w:val="clear" w:color="auto" w:fill="FFFFFF"/>
         </w:rPr>
       </w:pPr>
-      <w:proofErr w:type="gramStart"/>
-      <w:r>
-        <w:t>In order to</w:t>
-      </w:r>
-      <w:proofErr w:type="gramEnd"/>
-      <w:r>
-        <w:t xml:space="preserve"> solve the problem of how many queues </w:t>
+      <w:r>
+        <w:t xml:space="preserve">In order to solve the problem of how many queues </w:t>
       </w:r>
       <w:r>
         <w:t>are</w:t>
@@ -2233,15 +2200,7 @@
         <w:t xml:space="preserve"> </w:t>
       </w:r>
       <w:r>
-        <w:t xml:space="preserve">based on a </w:t>
-      </w:r>
-      <w:proofErr w:type="gramStart"/>
-      <w:r>
-        <w:t>criteria</w:t>
-      </w:r>
-      <w:proofErr w:type="gramEnd"/>
-      <w:r>
-        <w:t xml:space="preserve"> (For example the queue with the least amount of people waiting). </w:t>
+        <w:t xml:space="preserve">based on a criteria (For example the queue with the least amount of people waiting). </w:t>
       </w:r>
     </w:p>
     <w:p>
@@ -2940,7 +2899,6 @@
           <w:szCs w:val="20"/>
         </w:rPr>
       </w:pPr>
-      <w:proofErr w:type="spellStart"/>
       <w:r>
         <w:rPr>
           <w:sz w:val="20"/>
@@ -2948,7 +2906,6 @@
         </w:rPr>
         <w:t>AnalyticsDialog</w:t>
       </w:r>
-      <w:proofErr w:type="spellEnd"/>
     </w:p>
     <w:p>
       <w:pPr>
@@ -2962,7 +2919,6 @@
           <w:szCs w:val="20"/>
         </w:rPr>
       </w:pPr>
-      <w:proofErr w:type="spellStart"/>
       <w:r>
         <w:rPr>
           <w:sz w:val="20"/>
@@ -2970,7 +2926,6 @@
         </w:rPr>
         <w:t>ClientComponent</w:t>
       </w:r>
-      <w:proofErr w:type="spellEnd"/>
     </w:p>
     <w:p>
       <w:pPr>
@@ -2984,7 +2939,6 @@
           <w:szCs w:val="20"/>
         </w:rPr>
       </w:pPr>
-      <w:proofErr w:type="spellStart"/>
       <w:r>
         <w:rPr>
           <w:sz w:val="20"/>
@@ -2992,7 +2946,6 @@
         </w:rPr>
         <w:t>ConfigDialog</w:t>
       </w:r>
-      <w:proofErr w:type="spellEnd"/>
     </w:p>
     <w:p>
       <w:pPr>
@@ -3006,7 +2959,6 @@
           <w:szCs w:val="20"/>
         </w:rPr>
       </w:pPr>
-      <w:proofErr w:type="spellStart"/>
       <w:r>
         <w:rPr>
           <w:sz w:val="20"/>
@@ -3014,7 +2966,6 @@
         </w:rPr>
         <w:t>QueueComponent</w:t>
       </w:r>
-      <w:proofErr w:type="spellEnd"/>
     </w:p>
     <w:p>
       <w:pPr>
@@ -3057,16 +3008,7 @@
           <w:sz w:val="20"/>
           <w:szCs w:val="20"/>
         </w:rPr>
-        <w:t xml:space="preserve">he </w:t>
-      </w:r>
-      <w:proofErr w:type="spellStart"/>
-      <w:proofErr w:type="gramStart"/>
-      <w:r>
-        <w:rPr>
-          <w:sz w:val="20"/>
-          <w:szCs w:val="20"/>
-        </w:rPr>
-        <w:t>controller</w:t>
+        <w:t>he controller</w:t>
       </w:r>
       <w:r>
         <w:rPr>
@@ -3080,16 +3022,7 @@
           <w:sz w:val="20"/>
           <w:szCs w:val="20"/>
         </w:rPr>
-        <w:t>s</w:t>
-      </w:r>
-      <w:proofErr w:type="spellEnd"/>
-      <w:proofErr w:type="gramEnd"/>
-      <w:r>
-        <w:rPr>
-          <w:sz w:val="20"/>
-          <w:szCs w:val="20"/>
-        </w:rPr>
-        <w:t xml:space="preserve"> are found in the </w:t>
+        <w:t xml:space="preserve">s are found in the </w:t>
       </w:r>
       <w:r>
         <w:rPr>
@@ -3174,7 +3107,6 @@
           <w:szCs w:val="20"/>
         </w:rPr>
       </w:pPr>
-      <w:proofErr w:type="spellStart"/>
       <w:r>
         <w:rPr>
           <w:sz w:val="20"/>
@@ -3182,7 +3114,6 @@
         </w:rPr>
         <w:t>AnaliticsDialog</w:t>
       </w:r>
-      <w:proofErr w:type="spellEnd"/>
     </w:p>
     <w:p>
       <w:pPr>
@@ -3196,7 +3127,6 @@
           <w:szCs w:val="20"/>
         </w:rPr>
       </w:pPr>
-      <w:proofErr w:type="spellStart"/>
       <w:r>
         <w:rPr>
           <w:sz w:val="20"/>
@@ -3204,7 +3134,6 @@
         </w:rPr>
         <w:t>ClientsComponent</w:t>
       </w:r>
-      <w:proofErr w:type="spellEnd"/>
     </w:p>
     <w:p>
       <w:pPr>
@@ -3218,7 +3147,6 @@
           <w:szCs w:val="20"/>
         </w:rPr>
       </w:pPr>
-      <w:proofErr w:type="spellStart"/>
       <w:r>
         <w:rPr>
           <w:sz w:val="20"/>
@@ -3226,7 +3154,6 @@
         </w:rPr>
         <w:t>QueueComponent</w:t>
       </w:r>
-      <w:proofErr w:type="spellEnd"/>
     </w:p>
     <w:p>
       <w:pPr>
@@ -3240,7 +3167,6 @@
           <w:szCs w:val="20"/>
         </w:rPr>
       </w:pPr>
-      <w:proofErr w:type="spellStart"/>
       <w:r>
         <w:rPr>
           <w:sz w:val="20"/>
@@ -3248,7 +3174,6 @@
         </w:rPr>
         <w:t>ConfigDialog</w:t>
       </w:r>
-      <w:proofErr w:type="spellEnd"/>
     </w:p>
     <w:p>
       <w:pPr>
@@ -3262,7 +3187,6 @@
           <w:szCs w:val="20"/>
         </w:rPr>
       </w:pPr>
-      <w:proofErr w:type="spellStart"/>
       <w:r>
         <w:rPr>
           <w:sz w:val="20"/>
@@ -3270,7 +3194,6 @@
         </w:rPr>
         <w:t>SimulationController</w:t>
       </w:r>
-      <w:proofErr w:type="spellEnd"/>
     </w:p>
     <w:p>
       <w:pPr>
@@ -3284,7 +3207,6 @@
           <w:szCs w:val="20"/>
         </w:rPr>
       </w:pPr>
-      <w:proofErr w:type="spellStart"/>
       <w:r>
         <w:rPr>
           <w:sz w:val="20"/>
@@ -3292,7 +3214,6 @@
         </w:rPr>
         <w:t>ViewController</w:t>
       </w:r>
-      <w:proofErr w:type="spellEnd"/>
     </w:p>
     <w:p>
       <w:pPr>
@@ -3648,11 +3569,9 @@
           <w:numId w:val="6"/>
         </w:numPr>
       </w:pPr>
-      <w:proofErr w:type="spellStart"/>
       <w:r>
         <w:t>clientId</w:t>
       </w:r>
-      <w:proofErr w:type="spellEnd"/>
     </w:p>
     <w:p>
       <w:pPr>
@@ -3662,11 +3581,9 @@
           <w:numId w:val="6"/>
         </w:numPr>
       </w:pPr>
-      <w:proofErr w:type="spellStart"/>
       <w:r>
         <w:t>arrivalTime</w:t>
       </w:r>
-      <w:proofErr w:type="spellEnd"/>
     </w:p>
     <w:p>
       <w:pPr>
@@ -3676,11 +3593,9 @@
           <w:numId w:val="6"/>
         </w:numPr>
       </w:pPr>
-      <w:proofErr w:type="spellStart"/>
       <w:r>
         <w:t>serviceTime</w:t>
       </w:r>
-      <w:proofErr w:type="spellEnd"/>
     </w:p>
     <w:p>
       <w:pPr>
@@ -3705,11 +3620,9 @@
           <w:numId w:val="6"/>
         </w:numPr>
       </w:pPr>
-      <w:proofErr w:type="spellStart"/>
       <w:r>
         <w:t>timeSpentInQueue</w:t>
       </w:r>
-      <w:proofErr w:type="spellEnd"/>
     </w:p>
     <w:p>
       <w:pPr>
@@ -3734,11 +3647,9 @@
           <w:numId w:val="6"/>
         </w:numPr>
       </w:pPr>
-      <w:proofErr w:type="spellStart"/>
       <w:r>
         <w:t>nrClients</w:t>
       </w:r>
-      <w:proofErr w:type="spellEnd"/>
     </w:p>
     <w:p>
       <w:pPr>
@@ -3748,11 +3659,9 @@
           <w:numId w:val="6"/>
         </w:numPr>
       </w:pPr>
-      <w:proofErr w:type="spellStart"/>
       <w:r>
         <w:t>nrQueues</w:t>
       </w:r>
-      <w:proofErr w:type="spellEnd"/>
     </w:p>
     <w:p>
       <w:pPr>
@@ -3762,11 +3671,9 @@
           <w:numId w:val="6"/>
         </w:numPr>
       </w:pPr>
-      <w:proofErr w:type="spellStart"/>
       <w:r>
         <w:t>SimArrival</w:t>
       </w:r>
-      <w:proofErr w:type="spellEnd"/>
     </w:p>
     <w:p>
       <w:pPr>
@@ -3776,11 +3683,9 @@
           <w:numId w:val="6"/>
         </w:numPr>
       </w:pPr>
-      <w:proofErr w:type="spellStart"/>
       <w:r>
         <w:t>minArrivalTime</w:t>
       </w:r>
-      <w:proofErr w:type="spellEnd"/>
     </w:p>
     <w:p>
       <w:pPr>
@@ -3790,11 +3695,9 @@
           <w:numId w:val="6"/>
         </w:numPr>
       </w:pPr>
-      <w:proofErr w:type="spellStart"/>
       <w:r>
         <w:t>maxArrivalTime</w:t>
       </w:r>
-      <w:proofErr w:type="spellEnd"/>
     </w:p>
     <w:p>
       <w:pPr>
@@ -3804,11 +3707,9 @@
           <w:numId w:val="6"/>
         </w:numPr>
       </w:pPr>
-      <w:proofErr w:type="spellStart"/>
       <w:r>
         <w:t>minServiceTime</w:t>
       </w:r>
-      <w:proofErr w:type="spellEnd"/>
     </w:p>
     <w:p>
       <w:pPr>
@@ -3818,11 +3719,9 @@
           <w:numId w:val="6"/>
         </w:numPr>
       </w:pPr>
-      <w:proofErr w:type="spellStart"/>
       <w:r>
         <w:t>maxServiceTime</w:t>
       </w:r>
-      <w:proofErr w:type="spellEnd"/>
     </w:p>
     <w:p>
       <w:pPr>
@@ -3846,13 +3745,8 @@
       <w:r>
         <w:t xml:space="preserve"> linked lists and </w:t>
       </w:r>
-      <w:proofErr w:type="spellStart"/>
-      <w:r>
-        <w:t>BlockingQueue’s</w:t>
-      </w:r>
-      <w:proofErr w:type="spellEnd"/>
-      <w:r>
-        <w:t xml:space="preserve"> were also used.</w:t>
+      <w:r>
+        <w:t>BlockingQueue’s were also used.</w:t>
       </w:r>
     </w:p>
     <w:p>
@@ -3924,7 +3818,6 @@
       <w:r>
         <w:t xml:space="preserve"> The interface has one method </w:t>
       </w:r>
-      <w:proofErr w:type="spellStart"/>
       <w:r>
         <w:rPr>
           <w:b/>
@@ -3932,7 +3825,6 @@
         </w:rPr>
         <w:t>addTask</w:t>
       </w:r>
-      <w:proofErr w:type="spellEnd"/>
       <w:r>
         <w:t>.</w:t>
       </w:r>
@@ -3954,14 +3846,12 @@
           <w:numId w:val="6"/>
         </w:numPr>
       </w:pPr>
-      <w:proofErr w:type="spellStart"/>
       <w:r>
         <w:t>ConcreteStrategy</w:t>
       </w:r>
       <w:r>
         <w:t>Queue</w:t>
       </w:r>
-      <w:proofErr w:type="spellEnd"/>
     </w:p>
     <w:p>
       <w:pPr>
@@ -3971,11 +3861,9 @@
           <w:numId w:val="6"/>
         </w:numPr>
       </w:pPr>
-      <w:proofErr w:type="spellStart"/>
       <w:r>
         <w:t>ConcreteStrategyTime</w:t>
       </w:r>
-      <w:proofErr w:type="spellEnd"/>
     </w:p>
     <w:p>
       <w:pPr>
@@ -4026,23 +3914,7 @@
           <w:szCs w:val="20"/>
         </w:rPr>
         <w:tab/>
-        <w:t xml:space="preserve">The application is split into multiple packages </w:t>
-      </w:r>
-      <w:proofErr w:type="gramStart"/>
-      <w:r>
-        <w:rPr>
-          <w:sz w:val="20"/>
-          <w:szCs w:val="20"/>
-        </w:rPr>
-        <w:t>in order to</w:t>
-      </w:r>
-      <w:proofErr w:type="gramEnd"/>
-      <w:r>
-        <w:rPr>
-          <w:sz w:val="20"/>
-          <w:szCs w:val="20"/>
-        </w:rPr>
-        <w:t xml:space="preserve"> obey the MVC design pattern. The application has </w:t>
+        <w:t xml:space="preserve">The application is split into multiple packages in order to obey the MVC design pattern. The application has </w:t>
       </w:r>
       <w:r>
         <w:rPr>
@@ -4143,23 +4015,7 @@
           <w:sz w:val="20"/>
           <w:szCs w:val="20"/>
         </w:rPr>
-        <w:t xml:space="preserve"> the </w:t>
-      </w:r>
-      <w:proofErr w:type="spellStart"/>
-      <w:r>
-        <w:rPr>
-          <w:sz w:val="20"/>
-          <w:szCs w:val="20"/>
-        </w:rPr>
-        <w:t>css</w:t>
-      </w:r>
-      <w:proofErr w:type="spellEnd"/>
-      <w:r>
-        <w:rPr>
-          <w:sz w:val="20"/>
-          <w:szCs w:val="20"/>
-        </w:rPr>
-        <w:t xml:space="preserve"> for the interface is found </w:t>
+        <w:t xml:space="preserve"> the css for the interface is found </w:t>
       </w:r>
       <w:r>
         <w:rPr>
@@ -4210,17 +4066,8 @@
           <w:sz w:val="20"/>
           <w:szCs w:val="20"/>
         </w:rPr>
-        <w:t>…</w:t>
-      </w:r>
-      <w:proofErr w:type="spellStart"/>
-      <w:r>
-        <w:rPr>
-          <w:sz w:val="20"/>
-          <w:szCs w:val="20"/>
-        </w:rPr>
-        <w:t>etc</w:t>
-      </w:r>
-      <w:proofErr w:type="spellEnd"/>
+        <w:t>…etc</w:t>
+      </w:r>
     </w:p>
     <w:p>
       <w:pPr>
@@ -4887,10 +4734,10 @@
           <w:noProof/>
         </w:rPr>
         <w:drawing>
-          <wp:inline distT="0" distB="0" distL="0" distR="0" wp14:anchorId="0B726438" wp14:editId="3A8C06BD">
-            <wp:extent cx="4141216" cy="2852420"/>
-            <wp:effectExtent l="0" t="0" r="0" b="5080"/>
-            <wp:docPr id="16" name="Picture 16"/>
+          <wp:inline distT="0" distB="0" distL="0" distR="0" wp14:anchorId="00244EF7" wp14:editId="21E78D60">
+            <wp:extent cx="4550436" cy="3090929"/>
+            <wp:effectExtent l="0" t="0" r="2540" b="0"/>
+            <wp:docPr id="3" name="Picture 3"/>
             <wp:cNvGraphicFramePr>
               <a:graphicFrameLocks xmlns:a="http://schemas.openxmlformats.org/drawingml/2006/main" noChangeAspect="1"/>
             </wp:cNvGraphicFramePr>
@@ -4910,7 +4757,7 @@
                   <pic:spPr>
                     <a:xfrm>
                       <a:off x="0" y="0"/>
-                      <a:ext cx="4151102" cy="2859229"/>
+                      <a:ext cx="4562046" cy="3098815"/>
                     </a:xfrm>
                     <a:prstGeom prst="rect">
                       <a:avLst/>
@@ -5027,7 +4874,6 @@
           <w:szCs w:val="20"/>
         </w:rPr>
       </w:pPr>
-      <w:proofErr w:type="spellStart"/>
       <w:r>
         <w:rPr>
           <w:sz w:val="20"/>
@@ -5035,7 +4881,6 @@
         </w:rPr>
         <w:t>SimulationController</w:t>
       </w:r>
-      <w:proofErr w:type="spellEnd"/>
       <w:r>
         <w:rPr>
           <w:sz w:val="20"/>
@@ -5108,7 +4953,6 @@
         </w:rPr>
         <w:t xml:space="preserve"> in the </w:t>
       </w:r>
-      <w:proofErr w:type="gramStart"/>
       <w:r>
         <w:rPr>
           <w:b/>
@@ -5116,17 +4960,7 @@
           <w:sz w:val="20"/>
           <w:szCs w:val="20"/>
         </w:rPr>
-        <w:t>run(</w:t>
-      </w:r>
-      <w:proofErr w:type="gramEnd"/>
-      <w:r>
-        <w:rPr>
-          <w:b/>
-          <w:bCs/>
-          <w:sz w:val="20"/>
-          <w:szCs w:val="20"/>
-        </w:rPr>
-        <w:t>)</w:t>
+        <w:t>run()</w:t>
       </w:r>
       <w:r>
         <w:rPr>
@@ -5273,17 +5107,8 @@
           <w:sz w:val="20"/>
           <w:szCs w:val="20"/>
         </w:rPr>
-        <w:t xml:space="preserve"> Once the loop is over, the log file is </w:t>
-      </w:r>
-      <w:proofErr w:type="gramStart"/>
-      <w:r>
-        <w:rPr>
-          <w:sz w:val="20"/>
-          <w:szCs w:val="20"/>
-        </w:rPr>
-        <w:t>closed</w:t>
-      </w:r>
-      <w:proofErr w:type="gramEnd"/>
+        <w:t xml:space="preserve"> Once the loop is over, the log file is closed</w:t>
+      </w:r>
       <w:r>
         <w:rPr>
           <w:sz w:val="20"/>
@@ -5466,17 +5291,8 @@
           <w:sz w:val="20"/>
           <w:szCs w:val="20"/>
         </w:rPr>
-        <w:t xml:space="preserve">it </w:t>
-      </w:r>
-      <w:proofErr w:type="gramStart"/>
-      <w:r>
-        <w:rPr>
-          <w:sz w:val="20"/>
-          <w:szCs w:val="20"/>
-        </w:rPr>
-        <w:t>is in charge of</w:t>
-      </w:r>
-      <w:proofErr w:type="gramEnd"/>
+        <w:t>it is in charge of</w:t>
+      </w:r>
       <w:r>
         <w:rPr>
           <w:sz w:val="20"/>
@@ -5512,7 +5328,6 @@
         </w:rPr>
         <w:t xml:space="preserve"> at a time. The main loop is implemented in the </w:t>
       </w:r>
-      <w:proofErr w:type="gramStart"/>
       <w:r>
         <w:rPr>
           <w:b/>
@@ -5520,9 +5335,8 @@
           <w:sz w:val="20"/>
           <w:szCs w:val="20"/>
         </w:rPr>
-        <w:t>run(</w:t>
-      </w:r>
-      <w:proofErr w:type="gramEnd"/>
+        <w:t>run()</w:t>
+      </w:r>
       <w:r>
         <w:rPr>
           <w:b/>
@@ -5530,7 +5344,161 @@
           <w:sz w:val="20"/>
           <w:szCs w:val="20"/>
         </w:rPr>
-        <w:t>)</w:t>
+        <w:t xml:space="preserve"> </w:t>
+      </w:r>
+      <w:r>
+        <w:rPr>
+          <w:sz w:val="20"/>
+          <w:szCs w:val="20"/>
+        </w:rPr>
+        <w:t>method</w:t>
+      </w:r>
+      <w:r>
+        <w:rPr>
+          <w:sz w:val="20"/>
+          <w:szCs w:val="20"/>
+        </w:rPr>
+        <w:t>.</w:t>
+      </w:r>
+      <w:r>
+        <w:rPr>
+          <w:sz w:val="20"/>
+          <w:szCs w:val="20"/>
+        </w:rPr>
+        <w:t xml:space="preserve"> The loop checks if there are any clients waiting, if so it takes the first one</w:t>
+      </w:r>
+      <w:r>
+        <w:rPr>
+          <w:sz w:val="20"/>
+          <w:szCs w:val="20"/>
+        </w:rPr>
+        <w:t xml:space="preserve"> for servicing</w:t>
+      </w:r>
+      <w:r>
+        <w:rPr>
+          <w:sz w:val="20"/>
+          <w:szCs w:val="20"/>
+        </w:rPr>
+        <w:t>.</w:t>
+      </w:r>
+      <w:r>
+        <w:rPr>
+          <w:sz w:val="20"/>
+          <w:szCs w:val="20"/>
+        </w:rPr>
+        <w:t xml:space="preserve"> </w:t>
+      </w:r>
+      <w:r>
+        <w:rPr>
+          <w:sz w:val="20"/>
+          <w:szCs w:val="20"/>
+        </w:rPr>
+        <w:t>A</w:t>
+      </w:r>
+      <w:r>
+        <w:rPr>
+          <w:sz w:val="20"/>
+          <w:szCs w:val="20"/>
+        </w:rPr>
+        <w:t xml:space="preserve">fter </w:t>
+      </w:r>
+      <w:r>
+        <w:rPr>
+          <w:sz w:val="20"/>
+          <w:szCs w:val="20"/>
+        </w:rPr>
+        <w:t>we</w:t>
+      </w:r>
+      <w:r>
+        <w:rPr>
+          <w:sz w:val="20"/>
+          <w:szCs w:val="20"/>
+        </w:rPr>
+        <w:t xml:space="preserve"> increment a variable in all the other</w:t>
+      </w:r>
+      <w:r>
+        <w:rPr>
+          <w:sz w:val="20"/>
+          <w:szCs w:val="20"/>
+        </w:rPr>
+        <w:t xml:space="preserve"> waiting</w:t>
+      </w:r>
+      <w:r>
+        <w:rPr>
+          <w:sz w:val="20"/>
+          <w:szCs w:val="20"/>
+        </w:rPr>
+        <w:t xml:space="preserve"> clients that keeps trac</w:t>
+      </w:r>
+      <w:r>
+        <w:rPr>
+          <w:sz w:val="20"/>
+          <w:szCs w:val="20"/>
+        </w:rPr>
+        <w:t>k</w:t>
+      </w:r>
+      <w:r>
+        <w:rPr>
+          <w:sz w:val="20"/>
+          <w:szCs w:val="20"/>
+        </w:rPr>
+        <w:t xml:space="preserve"> how long they have been waiting for</w:t>
+      </w:r>
+      <w:r>
+        <w:rPr>
+          <w:sz w:val="20"/>
+          <w:szCs w:val="20"/>
+        </w:rPr>
+        <w:t>, this is used for analytics</w:t>
+      </w:r>
+      <w:r>
+        <w:rPr>
+          <w:sz w:val="20"/>
+          <w:szCs w:val="20"/>
+        </w:rPr>
+        <w:t>.</w:t>
+      </w:r>
+      <w:r>
+        <w:rPr>
+          <w:sz w:val="20"/>
+          <w:szCs w:val="20"/>
+        </w:rPr>
+        <w:t xml:space="preserve"> The thread then goes to sleep for </w:t>
+      </w:r>
+      <w:r>
+        <w:rPr>
+          <w:sz w:val="20"/>
+          <w:szCs w:val="20"/>
+        </w:rPr>
+        <w:t xml:space="preserve">1000ms after which the loop is </w:t>
+      </w:r>
+      <w:r>
+        <w:rPr>
+          <w:sz w:val="20"/>
+          <w:szCs w:val="20"/>
+        </w:rPr>
+        <w:t>repeated</w:t>
+      </w:r>
+      <w:r>
+        <w:rPr>
+          <w:sz w:val="20"/>
+          <w:szCs w:val="20"/>
+        </w:rPr>
+        <w:t>.</w:t>
+      </w:r>
+      <w:r>
+        <w:rPr>
+          <w:sz w:val="20"/>
+          <w:szCs w:val="20"/>
+        </w:rPr>
+        <w:t xml:space="preserve"> </w:t>
+      </w:r>
+      <w:r>
+        <w:rPr>
+          <w:sz w:val="20"/>
+          <w:szCs w:val="20"/>
+        </w:rPr>
+        <w:t xml:space="preserve">Clients can be added to a queue using the </w:t>
       </w:r>
       <w:r>
         <w:rPr>
@@ -5539,208 +5507,7 @@
           <w:sz w:val="20"/>
           <w:szCs w:val="20"/>
         </w:rPr>
-        <w:t xml:space="preserve"> </w:t>
-      </w:r>
-      <w:r>
-        <w:rPr>
-          <w:sz w:val="20"/>
-          <w:szCs w:val="20"/>
-        </w:rPr>
-        <w:t>method</w:t>
-      </w:r>
-      <w:r>
-        <w:rPr>
-          <w:sz w:val="20"/>
-          <w:szCs w:val="20"/>
-        </w:rPr>
-        <w:t>.</w:t>
-      </w:r>
-      <w:r>
-        <w:rPr>
-          <w:sz w:val="20"/>
-          <w:szCs w:val="20"/>
-        </w:rPr>
-        <w:t xml:space="preserve"> The loop checks if there are any clients waiting, if </w:t>
-      </w:r>
-      <w:proofErr w:type="gramStart"/>
-      <w:r>
-        <w:rPr>
-          <w:sz w:val="20"/>
-          <w:szCs w:val="20"/>
-        </w:rPr>
-        <w:t>so</w:t>
-      </w:r>
-      <w:proofErr w:type="gramEnd"/>
-      <w:r>
-        <w:rPr>
-          <w:sz w:val="20"/>
-          <w:szCs w:val="20"/>
-        </w:rPr>
-        <w:t xml:space="preserve"> it takes the first one</w:t>
-      </w:r>
-      <w:r>
-        <w:rPr>
-          <w:sz w:val="20"/>
-          <w:szCs w:val="20"/>
-        </w:rPr>
-        <w:t xml:space="preserve"> for servicing</w:t>
-      </w:r>
-      <w:r>
-        <w:rPr>
-          <w:sz w:val="20"/>
-          <w:szCs w:val="20"/>
-        </w:rPr>
-        <w:t>.</w:t>
-      </w:r>
-      <w:r>
-        <w:rPr>
-          <w:sz w:val="20"/>
-          <w:szCs w:val="20"/>
-        </w:rPr>
-        <w:t xml:space="preserve"> </w:t>
-      </w:r>
-      <w:r>
-        <w:rPr>
-          <w:sz w:val="20"/>
-          <w:szCs w:val="20"/>
-        </w:rPr>
-        <w:t>A</w:t>
-      </w:r>
-      <w:r>
-        <w:rPr>
-          <w:sz w:val="20"/>
-          <w:szCs w:val="20"/>
-        </w:rPr>
-        <w:t xml:space="preserve">fter </w:t>
-      </w:r>
-      <w:r>
-        <w:rPr>
-          <w:sz w:val="20"/>
-          <w:szCs w:val="20"/>
-        </w:rPr>
-        <w:t>we</w:t>
-      </w:r>
-      <w:r>
-        <w:rPr>
-          <w:sz w:val="20"/>
-          <w:szCs w:val="20"/>
-        </w:rPr>
-        <w:t xml:space="preserve"> increment a variable in all the other</w:t>
-      </w:r>
-      <w:r>
-        <w:rPr>
-          <w:sz w:val="20"/>
-          <w:szCs w:val="20"/>
-        </w:rPr>
-        <w:t xml:space="preserve"> waiting</w:t>
-      </w:r>
-      <w:r>
-        <w:rPr>
-          <w:sz w:val="20"/>
-          <w:szCs w:val="20"/>
-        </w:rPr>
-        <w:t xml:space="preserve"> clients that keeps trac</w:t>
-      </w:r>
-      <w:r>
-        <w:rPr>
-          <w:sz w:val="20"/>
-          <w:szCs w:val="20"/>
-        </w:rPr>
-        <w:t>k</w:t>
-      </w:r>
-      <w:r>
-        <w:rPr>
-          <w:sz w:val="20"/>
-          <w:szCs w:val="20"/>
-        </w:rPr>
-        <w:t xml:space="preserve"> how long they have been waiting for</w:t>
-      </w:r>
-      <w:r>
-        <w:rPr>
-          <w:sz w:val="20"/>
-          <w:szCs w:val="20"/>
-        </w:rPr>
-        <w:t>, this is used for analytics</w:t>
-      </w:r>
-      <w:r>
-        <w:rPr>
-          <w:sz w:val="20"/>
-          <w:szCs w:val="20"/>
-        </w:rPr>
-        <w:t>.</w:t>
-      </w:r>
-      <w:r>
-        <w:rPr>
-          <w:sz w:val="20"/>
-          <w:szCs w:val="20"/>
-        </w:rPr>
-        <w:t xml:space="preserve"> The thread then goes to sleep for </w:t>
-      </w:r>
-      <w:r>
-        <w:rPr>
-          <w:sz w:val="20"/>
-          <w:szCs w:val="20"/>
-        </w:rPr>
-        <w:t xml:space="preserve">1000ms after which the loop is </w:t>
-      </w:r>
-      <w:r>
-        <w:rPr>
-          <w:sz w:val="20"/>
-          <w:szCs w:val="20"/>
-        </w:rPr>
-        <w:t>repeated</w:t>
-      </w:r>
-      <w:r>
-        <w:rPr>
-          <w:sz w:val="20"/>
-          <w:szCs w:val="20"/>
-        </w:rPr>
-        <w:t>.</w:t>
-      </w:r>
-      <w:r>
-        <w:rPr>
-          <w:sz w:val="20"/>
-          <w:szCs w:val="20"/>
-        </w:rPr>
-        <w:t xml:space="preserve"> </w:t>
-      </w:r>
-      <w:r>
-        <w:rPr>
-          <w:sz w:val="20"/>
-          <w:szCs w:val="20"/>
-        </w:rPr>
-        <w:t xml:space="preserve">Clients can be added to a queue using the </w:t>
-      </w:r>
-      <w:proofErr w:type="spellStart"/>
-      <w:proofErr w:type="gramStart"/>
-      <w:r>
-        <w:rPr>
-          <w:b/>
-          <w:bCs/>
-          <w:sz w:val="20"/>
-          <w:szCs w:val="20"/>
-        </w:rPr>
-        <w:t>addClient</w:t>
-      </w:r>
-      <w:proofErr w:type="spellEnd"/>
-      <w:r>
-        <w:rPr>
-          <w:b/>
-          <w:bCs/>
-          <w:sz w:val="20"/>
-          <w:szCs w:val="20"/>
-        </w:rPr>
-        <w:t>(</w:t>
-      </w:r>
-      <w:proofErr w:type="gramEnd"/>
-      <w:r>
-        <w:rPr>
-          <w:b/>
-          <w:bCs/>
-          <w:sz w:val="20"/>
-          <w:szCs w:val="20"/>
-        </w:rPr>
-        <w:t>)</w:t>
+        <w:t>addClient()</w:t>
       </w:r>
       <w:r>
         <w:rPr>
@@ -5812,7 +5579,6 @@
           <w:szCs w:val="20"/>
         </w:rPr>
       </w:pPr>
-      <w:proofErr w:type="spellStart"/>
       <w:r>
         <w:rPr>
           <w:sz w:val="20"/>
@@ -5827,7 +5593,6 @@
         </w:rPr>
         <w:t>Queue</w:t>
       </w:r>
-      <w:proofErr w:type="spellEnd"/>
     </w:p>
     <w:p>
       <w:pPr>
@@ -5878,7 +5643,6 @@
           <w:szCs w:val="20"/>
         </w:rPr>
       </w:pPr>
-      <w:proofErr w:type="spellStart"/>
       <w:r>
         <w:rPr>
           <w:sz w:val="20"/>
@@ -5886,7 +5650,6 @@
         </w:rPr>
         <w:t>ConcreteStrategyTime</w:t>
       </w:r>
-      <w:proofErr w:type="spellEnd"/>
     </w:p>
     <w:p>
       <w:pPr>
@@ -6172,31 +5935,13 @@
           <w:szCs w:val="20"/>
         </w:rPr>
       </w:pPr>
-      <w:proofErr w:type="spellStart"/>
-      <w:r>
-        <w:rPr>
-          <w:sz w:val="20"/>
-          <w:szCs w:val="20"/>
-        </w:rPr>
-        <w:t>ViewController</w:t>
-      </w:r>
-      <w:proofErr w:type="spellEnd"/>
-      <w:r>
-        <w:rPr>
-          <w:sz w:val="20"/>
-          <w:szCs w:val="20"/>
-        </w:rPr>
-        <w:t xml:space="preserve"> and </w:t>
-      </w:r>
-      <w:proofErr w:type="spellStart"/>
-      <w:r>
-        <w:rPr>
-          <w:sz w:val="20"/>
-          <w:szCs w:val="20"/>
-        </w:rPr>
-        <w:t>View.fxml</w:t>
-      </w:r>
-      <w:proofErr w:type="spellEnd"/>
+      <w:r>
+        <w:rPr>
+          <w:sz w:val="20"/>
+          <w:szCs w:val="20"/>
+        </w:rPr>
+        <w:t>ViewController and View.fxml</w:t>
+      </w:r>
     </w:p>
     <w:p>
       <w:pPr>
@@ -6265,29 +6010,12 @@
           <w:szCs w:val="20"/>
         </w:rPr>
       </w:pPr>
-      <w:proofErr w:type="spellStart"/>
-      <w:r>
-        <w:rPr>
-          <w:sz w:val="20"/>
-          <w:szCs w:val="20"/>
-        </w:rPr>
-        <w:t>ConfigDialog</w:t>
-      </w:r>
-      <w:proofErr w:type="spellEnd"/>
-      <w:r>
-        <w:rPr>
-          <w:sz w:val="20"/>
-          <w:szCs w:val="20"/>
-        </w:rPr>
-        <w:t xml:space="preserve"> and </w:t>
-      </w:r>
-      <w:proofErr w:type="spellStart"/>
-      <w:r>
-        <w:rPr>
-          <w:sz w:val="20"/>
-          <w:szCs w:val="20"/>
-        </w:rPr>
-        <w:t>Confi</w:t>
+      <w:r>
+        <w:rPr>
+          <w:sz w:val="20"/>
+          <w:szCs w:val="20"/>
+        </w:rPr>
+        <w:t>ConfigDialog and Confi</w:t>
       </w:r>
       <w:r>
         <w:rPr>
@@ -6303,7 +6031,6 @@
         </w:rPr>
         <w:t>ialog.fxml</w:t>
       </w:r>
-      <w:proofErr w:type="spellEnd"/>
     </w:p>
     <w:p>
       <w:pPr>
@@ -6358,37 +6085,12 @@
           <w:szCs w:val="20"/>
         </w:rPr>
       </w:pPr>
-      <w:proofErr w:type="spellStart"/>
-      <w:r>
-        <w:rPr>
-          <w:sz w:val="20"/>
-          <w:szCs w:val="20"/>
-        </w:rPr>
-        <w:t>AnalyticsDialog</w:t>
-      </w:r>
-      <w:proofErr w:type="spellEnd"/>
-      <w:r>
-        <w:rPr>
-          <w:sz w:val="20"/>
-          <w:szCs w:val="20"/>
-        </w:rPr>
-        <w:t xml:space="preserve"> and </w:t>
-      </w:r>
-      <w:proofErr w:type="spellStart"/>
-      <w:r>
-        <w:rPr>
-          <w:sz w:val="20"/>
-          <w:szCs w:val="20"/>
-        </w:rPr>
-        <w:t>AnalyticsDialog</w:t>
-      </w:r>
-      <w:proofErr w:type="spellEnd"/>
-      <w:r>
-        <w:rPr>
-          <w:sz w:val="20"/>
-          <w:szCs w:val="20"/>
-        </w:rPr>
-        <w:t xml:space="preserve"> </w:t>
+      <w:r>
+        <w:rPr>
+          <w:sz w:val="20"/>
+          <w:szCs w:val="20"/>
+        </w:rPr>
+        <w:t xml:space="preserve">AnalyticsDialog and AnalyticsDialog </w:t>
       </w:r>
     </w:p>
     <w:p>
@@ -6486,37 +6188,12 @@
           <w:szCs w:val="20"/>
         </w:rPr>
       </w:pPr>
-      <w:proofErr w:type="spellStart"/>
-      <w:r>
-        <w:rPr>
-          <w:sz w:val="20"/>
-          <w:szCs w:val="20"/>
-        </w:rPr>
-        <w:t>QueueComponent</w:t>
-      </w:r>
-      <w:proofErr w:type="spellEnd"/>
-      <w:r>
-        <w:rPr>
-          <w:sz w:val="20"/>
-          <w:szCs w:val="20"/>
-        </w:rPr>
-        <w:t xml:space="preserve"> and </w:t>
-      </w:r>
-      <w:proofErr w:type="spellStart"/>
-      <w:r>
-        <w:rPr>
-          <w:sz w:val="20"/>
-          <w:szCs w:val="20"/>
-        </w:rPr>
-        <w:t>QueueComponent.fxml</w:t>
-      </w:r>
-      <w:proofErr w:type="spellEnd"/>
-      <w:r>
-        <w:rPr>
-          <w:sz w:val="20"/>
-          <w:szCs w:val="20"/>
-        </w:rPr>
-        <w:t xml:space="preserve"> </w:t>
+      <w:r>
+        <w:rPr>
+          <w:sz w:val="20"/>
+          <w:szCs w:val="20"/>
+        </w:rPr>
+        <w:t xml:space="preserve">QueueComponent and QueueComponent.fxml </w:t>
       </w:r>
     </w:p>
     <w:p>
@@ -6688,46 +6365,14 @@
           <w:sz w:val="20"/>
           <w:szCs w:val="20"/>
         </w:rPr>
-        <w:t xml:space="preserve">As we can see, a queue can have multiple </w:t>
-      </w:r>
-      <w:proofErr w:type="spellStart"/>
-      <w:r>
-        <w:rPr>
-          <w:sz w:val="20"/>
-          <w:szCs w:val="20"/>
-        </w:rPr>
-        <w:t>ClientComponents</w:t>
-      </w:r>
-      <w:proofErr w:type="spellEnd"/>
-      <w:r>
-        <w:rPr>
-          <w:sz w:val="20"/>
-          <w:szCs w:val="20"/>
-        </w:rPr>
-        <w:t xml:space="preserve"> in it.</w:t>
-      </w:r>
-      <w:r>
-        <w:rPr>
-          <w:sz w:val="20"/>
-          <w:szCs w:val="20"/>
-        </w:rPr>
-        <w:t xml:space="preserve"> The class </w:t>
-      </w:r>
-      <w:proofErr w:type="gramStart"/>
-      <w:r>
-        <w:rPr>
-          <w:sz w:val="20"/>
-          <w:szCs w:val="20"/>
-        </w:rPr>
-        <w:t>is in charge of</w:t>
-      </w:r>
-      <w:proofErr w:type="gramEnd"/>
-      <w:r>
-        <w:rPr>
-          <w:sz w:val="20"/>
-          <w:szCs w:val="20"/>
-        </w:rPr>
-        <w:t xml:space="preserve"> setting these components to its queue</w:t>
+        <w:t>As we can see, a queue can have multiple ClientComponents in it.</w:t>
+      </w:r>
+      <w:r>
+        <w:rPr>
+          <w:sz w:val="20"/>
+          <w:szCs w:val="20"/>
+        </w:rPr>
+        <w:t xml:space="preserve"> The class is in charge of setting these components to its queue</w:t>
       </w:r>
       <w:r>
         <w:rPr>
@@ -6749,29 +6394,12 @@
           <w:szCs w:val="20"/>
         </w:rPr>
       </w:pPr>
-      <w:proofErr w:type="spellStart"/>
-      <w:r>
-        <w:rPr>
-          <w:sz w:val="20"/>
-          <w:szCs w:val="20"/>
-        </w:rPr>
-        <w:t>ClientComponent</w:t>
-      </w:r>
-      <w:proofErr w:type="spellEnd"/>
-      <w:r>
-        <w:rPr>
-          <w:sz w:val="20"/>
-          <w:szCs w:val="20"/>
-        </w:rPr>
-        <w:t xml:space="preserve"> and </w:t>
-      </w:r>
-      <w:proofErr w:type="spellStart"/>
-      <w:r>
-        <w:rPr>
-          <w:sz w:val="20"/>
-          <w:szCs w:val="20"/>
-        </w:rPr>
-        <w:t>ClientComponent</w:t>
+      <w:r>
+        <w:rPr>
+          <w:sz w:val="20"/>
+          <w:szCs w:val="20"/>
+        </w:rPr>
+        <w:t>ClientComponent and ClientComponent</w:t>
       </w:r>
       <w:r>
         <w:rPr>
@@ -6780,7 +6408,6 @@
         </w:rPr>
         <w:t>.fxml</w:t>
       </w:r>
-      <w:proofErr w:type="spellEnd"/>
       <w:r>
         <w:rPr>
           <w:sz w:val="20"/>
@@ -9285,16 +8912,8 @@
 <file path=customXml/itemProps1.xml><?xml version="1.0" encoding="utf-8"?>
 <ds:datastoreItem xmlns:ds="http://schemas.openxmlformats.org/officeDocument/2006/customXml" ds:itemID="{E9AC8596-C73C-4D87-A8C7-47C030920481}">
   <ds:schemaRefs>
-    <ds:schemaRef ds:uri="81426bd2-6a0f-4387-9d02-2af2447d19d6"/>
-    <ds:schemaRef ds:uri="http://purl.org/dc/dcmitype/"/>
-    <ds:schemaRef ds:uri="http://purl.org/dc/terms/"/>
-    <ds:schemaRef ds:uri="ca2f4f97-76b6-41cf-841f-893a3f308bb3"/>
-    <ds:schemaRef ds:uri="http://schemas.microsoft.com/office/2006/documentManagement/types"/>
-    <ds:schemaRef ds:uri="http://www.w3.org/XML/1998/namespace"/>
-    <ds:schemaRef ds:uri="http://schemas.openxmlformats.org/package/2006/metadata/core-properties"/>
+    <ds:schemaRef ds:uri="http://schemas.microsoft.com/office/2006/metadata/properties"/>
     <ds:schemaRef ds:uri="http://schemas.microsoft.com/office/infopath/2007/PartnerControls"/>
-    <ds:schemaRef ds:uri="http://schemas.microsoft.com/office/2006/metadata/properties"/>
-    <ds:schemaRef ds:uri="http://purl.org/dc/elements/1.1/"/>
   </ds:schemaRefs>
 </ds:datastoreItem>
 </file>

</xml_diff>

<commit_message>
Added documentation also in pdf format.
</commit_message>
<xml_diff>
--- a/Documentation/Queue Simulator Documentation.docx
+++ b/Documentation/Queue Simulator Documentation.docx
@@ -4730,14 +4730,11 @@
         <w:ind w:left="1080"/>
       </w:pPr>
       <w:r>
-        <w:rPr>
-          <w:noProof/>
-        </w:rPr>
         <w:drawing>
-          <wp:inline distT="0" distB="0" distL="0" distR="0" wp14:anchorId="00244EF7" wp14:editId="21E78D60">
-            <wp:extent cx="4550436" cy="3090929"/>
-            <wp:effectExtent l="0" t="0" r="2540" b="0"/>
-            <wp:docPr id="3" name="Picture 3"/>
+          <wp:inline distT="0" distB="0" distL="0" distR="0" wp14:anchorId="180BC0D7" wp14:editId="01B7A4F1">
+            <wp:extent cx="5018374" cy="3364301"/>
+            <wp:effectExtent l="0" t="0" r="0" b="7620"/>
+            <wp:docPr id="12" name="Picture 12"/>
             <wp:cNvGraphicFramePr>
               <a:graphicFrameLocks xmlns:a="http://schemas.openxmlformats.org/drawingml/2006/main" noChangeAspect="1"/>
             </wp:cNvGraphicFramePr>
@@ -4757,7 +4754,7 @@
                   <pic:spPr>
                     <a:xfrm>
                       <a:off x="0" y="0"/>
-                      <a:ext cx="4562046" cy="3098815"/>
+                      <a:ext cx="5024272" cy="3368255"/>
                     </a:xfrm>
                     <a:prstGeom prst="rect">
                       <a:avLst/>
@@ -5470,6 +5467,7 @@
           <w:sz w:val="20"/>
           <w:szCs w:val="20"/>
         </w:rPr>
+        <w:lastRenderedPageBreak/>
         <w:t xml:space="preserve">1000ms after which the loop is </w:t>
       </w:r>
       <w:r>
@@ -6513,6 +6511,7 @@
           <w:sz w:val="20"/>
           <w:szCs w:val="20"/>
         </w:rPr>
+        <w:lastRenderedPageBreak/>
         <w:t xml:space="preserve">As we can see, a client component has an ID, </w:t>
       </w:r>
       <w:r>
@@ -6560,7 +6559,6 @@
       </w:pPr>
       <w:bookmarkStart w:id="19" w:name="_Toc68455747"/>
       <w:r>
-        <w:lastRenderedPageBreak/>
         <w:t>5</w:t>
       </w:r>
       <w:r>

</xml_diff>